<commit_message>
Mejora de interfaz grafica v3.1 con la nueva logica sin rsa public key y old sha256 mso328
</commit_message>
<xml_diff>
--- a/prueba.docx
+++ b/prueba.docx
@@ -3,10 +3,21 @@
 <w:document xmlns:wpc="http://schemas.microsoft.com/office/word/2010/wordprocessingCanvas" xmlns:cx="http://schemas.microsoft.com/office/drawing/2014/chartex" xmlns:cx1="http://schemas.microsoft.com/office/drawing/2015/9/8/chartex" xmlns:cx2="http://schemas.microsoft.com/office/drawing/2015/10/21/chartex" xmlns:cx3="http://schemas.microsoft.com/office/drawing/2016/5/9/chartex" xmlns:cx4="http://schemas.microsoft.com/office/drawing/2016/5/10/chartex" xmlns:cx5="http://schemas.microsoft.com/office/drawing/2016/5/11/chartex" xmlns:cx6="http://schemas.microsoft.com/office/drawing/2016/5/12/chartex" xmlns:cx7="http://schemas.microsoft.com/office/drawing/2016/5/13/chartex" xmlns:cx8="http://schemas.microsoft.com/office/drawing/2016/5/14/chartex" xmlns:mc="http://schemas.openxmlformats.org/markup-compatibility/2006" xmlns:aink="http://schemas.microsoft.com/office/drawing/2016/ink" xmlns:am3d="http://schemas.microsoft.com/office/drawing/2017/model3d" xmlns:o="urn:schemas-microsoft-com:office:office" xmlns:oel="http://schemas.microsoft.com/office/2019/extlst" xmlns:r="http://schemas.openxmlformats.org/officeDocument/2006/relationships" xmlns:m="http://schemas.openxmlformats.org/officeDocument/2006/math" xmlns:v="urn:schemas-microsoft-com:vml" xmlns:wp14="http://schemas.microsoft.com/office/word/2010/wordprocessingDrawing" xmlns:wp="http://schemas.openxmlformats.org/drawingml/2006/wordprocessingDrawing" xmlns:w10="urn:schemas-microsoft-com:office:word" xmlns:w="http://schemas.openxmlformats.org/wordprocessingml/2006/main" xmlns:w14="http://schemas.microsoft.com/office/word/2010/wordml" xmlns:w15="http://schemas.microsoft.com/office/word/2012/wordml" xmlns:w16cex="http://schemas.microsoft.com/office/word/2018/wordml/cex" xmlns:w16cid="http://schemas.microsoft.com/office/word/2016/wordml/cid" xmlns:w16="http://schemas.microsoft.com/office/word/2018/wordml" xmlns:w16sdtdh="http://schemas.microsoft.com/office/word/2020/wordml/sdtdatahash" xmlns:w16se="http://schemas.microsoft.com/office/word/2015/wordml/symex" xmlns:wpg="http://schemas.microsoft.com/office/word/2010/wordprocessingGroup" xmlns:wpi="http://schemas.microsoft.com/office/word/2010/wordprocessingInk" xmlns:wne="http://schemas.microsoft.com/office/word/2006/wordml" xmlns:wps="http://schemas.microsoft.com/office/word/2010/wordprocessingShape" mc:Ignorable="w14 w15 w16se w16cid w16 w16cex w16sdtdh wp14">
   <w:body>
     <w:p>
+      <w:proofErr w:type="spellStart"/>
       <w:r>
-        <w:t>Holaaa esto es una prueba muy muy avanzada porque somos unos máquinas</w:t>
+        <w:t>Holaaa</w:t>
       </w:r>
+      <w:proofErr w:type="spellEnd"/>
+      <w:r>
+        <w:t xml:space="preserve"> esto es una prueba muy muy avanzada porque somos </w:t>
+      </w:r>
+      <w:proofErr w:type="gramStart"/>
+      <w:r>
+        <w:t>unos máquinas</w:t>
+      </w:r>
+      <w:proofErr w:type="gramEnd"/>
     </w:p>
+    <w:p/>
     <w:sectPr>
       <w:pgSz w:w="11906" w:h="16838"/>
       <w:pgMar w:top="1417" w:right="1701" w:bottom="1417" w:left="1701" w:header="708" w:footer="708" w:gutter="0"/>
@@ -417,6 +428,10 @@
   <w:style w:type="paragraph" w:default="1" w:styleId="Normal">
     <w:name w:val="Normal"/>
     <w:qFormat/>
+    <w:rsid w:val="0071117E"/>
+    <w:pPr>
+      <w:spacing w:line="256" w:lineRule="auto"/>
+    </w:pPr>
   </w:style>
   <w:style w:type="character" w:default="1" w:styleId="Fuentedeprrafopredeter">
     <w:name w:val="Default Paragraph Font"/>

</xml_diff>

<commit_message>
Subida reparando error al quitar el padding en ficheros.exe mso328
</commit_message>
<xml_diff>
--- a/prueba.docx
+++ b/prueba.docx
@@ -3,21 +3,204 @@
 <w:document xmlns:wpc="http://schemas.microsoft.com/office/word/2010/wordprocessingCanvas" xmlns:cx="http://schemas.microsoft.com/office/drawing/2014/chartex" xmlns:cx1="http://schemas.microsoft.com/office/drawing/2015/9/8/chartex" xmlns:cx2="http://schemas.microsoft.com/office/drawing/2015/10/21/chartex" xmlns:cx3="http://schemas.microsoft.com/office/drawing/2016/5/9/chartex" xmlns:cx4="http://schemas.microsoft.com/office/drawing/2016/5/10/chartex" xmlns:cx5="http://schemas.microsoft.com/office/drawing/2016/5/11/chartex" xmlns:cx6="http://schemas.microsoft.com/office/drawing/2016/5/12/chartex" xmlns:cx7="http://schemas.microsoft.com/office/drawing/2016/5/13/chartex" xmlns:cx8="http://schemas.microsoft.com/office/drawing/2016/5/14/chartex" xmlns:mc="http://schemas.openxmlformats.org/markup-compatibility/2006" xmlns:aink="http://schemas.microsoft.com/office/drawing/2016/ink" xmlns:am3d="http://schemas.microsoft.com/office/drawing/2017/model3d" xmlns:o="urn:schemas-microsoft-com:office:office" xmlns:oel="http://schemas.microsoft.com/office/2019/extlst" xmlns:r="http://schemas.openxmlformats.org/officeDocument/2006/relationships" xmlns:m="http://schemas.openxmlformats.org/officeDocument/2006/math" xmlns:v="urn:schemas-microsoft-com:vml" xmlns:wp14="http://schemas.microsoft.com/office/word/2010/wordprocessingDrawing" xmlns:wp="http://schemas.openxmlformats.org/drawingml/2006/wordprocessingDrawing" xmlns:w10="urn:schemas-microsoft-com:office:word" xmlns:w="http://schemas.openxmlformats.org/wordprocessingml/2006/main" xmlns:w14="http://schemas.microsoft.com/office/word/2010/wordml" xmlns:w15="http://schemas.microsoft.com/office/word/2012/wordml" xmlns:w16cex="http://schemas.microsoft.com/office/word/2018/wordml/cex" xmlns:w16cid="http://schemas.microsoft.com/office/word/2016/wordml/cid" xmlns:w16="http://schemas.microsoft.com/office/word/2018/wordml" xmlns:w16sdtdh="http://schemas.microsoft.com/office/word/2020/wordml/sdtdatahash" xmlns:w16se="http://schemas.microsoft.com/office/word/2015/wordml/symex" xmlns:wpg="http://schemas.microsoft.com/office/word/2010/wordprocessingGroup" xmlns:wpi="http://schemas.microsoft.com/office/word/2010/wordprocessingInk" xmlns:wne="http://schemas.microsoft.com/office/word/2006/wordml" xmlns:wps="http://schemas.microsoft.com/office/word/2010/wordprocessingShape" mc:Ignorable="w14 w15 w16se w16cid w16 w16cex w16sdtdh wp14">
   <w:body>
     <w:p>
-      <w:proofErr w:type="spellStart"/>
-      <w:r>
-        <w:t>Holaaa</w:t>
-      </w:r>
-      <w:proofErr w:type="spellEnd"/>
-      <w:r>
-        <w:t xml:space="preserve"> esto es una prueba muy muy avanzada porque somos </w:t>
-      </w:r>
-      <w:proofErr w:type="gramStart"/>
-      <w:r>
-        <w:t>unos máquinas</w:t>
-      </w:r>
-      <w:proofErr w:type="gramEnd"/>
+      <w:pPr>
+        <w:rPr>
+          <w:u w:val="single"/>
+        </w:rPr>
+      </w:pPr>
+      <w:r>
+        <w:rPr>
+          <w:rFonts w:ascii="Consolas" w:eastAsia="Times New Roman" w:hAnsi="Consolas" w:cs="Times New Roman"/>
+          <w:color w:val="9CDCFE"/>
+          <w:kern w:val="0"/>
+          <w:sz w:val="21"/>
+          <w:szCs w:val="21"/>
+          <w:lang w:eastAsia="es-ES"/>
+          <w14:ligatures w14:val="none"/>
+        </w:rPr>
+        <w:t>plaintext_block</w:t>
+      </w:r>
+      <w:r>
+        <w:rPr>
+          <w:rFonts w:ascii="Consolas" w:eastAsia="Times New Roman" w:hAnsi="Consolas" w:cs="Times New Roman"/>
+          <w:color w:val="CCCCCC"/>
+          <w:kern w:val="0"/>
+          <w:sz w:val="21"/>
+          <w:szCs w:val="21"/>
+          <w:lang w:eastAsia="es-ES"/>
+          <w14:ligatures w14:val="none"/>
+        </w:rPr>
+        <w:t xml:space="preserve"> </w:t>
+      </w:r>
+      <w:r>
+        <w:rPr>
+          <w:rFonts w:ascii="Consolas" w:eastAsia="Times New Roman" w:hAnsi="Consolas" w:cs="Times New Roman"/>
+          <w:color w:val="D4D4D4"/>
+          <w:kern w:val="0"/>
+          <w:sz w:val="21"/>
+          <w:szCs w:val="21"/>
+          <w:lang w:eastAsia="es-ES"/>
+          <w14:ligatures w14:val="none"/>
+        </w:rPr>
+        <w:t>=</w:t>
+      </w:r>
+      <w:r>
+        <w:rPr>
+          <w:rFonts w:ascii="Consolas" w:eastAsia="Times New Roman" w:hAnsi="Consolas" w:cs="Times New Roman"/>
+          <w:color w:val="CCCCCC"/>
+          <w:kern w:val="0"/>
+          <w:sz w:val="21"/>
+          <w:szCs w:val="21"/>
+          <w:lang w:eastAsia="es-ES"/>
+          <w14:ligatures w14:val="none"/>
+        </w:rPr>
+        <w:t xml:space="preserve"> </w:t>
+      </w:r>
+      <w:r>
+        <w:rPr>
+          <w:rFonts w:ascii="Consolas" w:eastAsia="Times New Roman" w:hAnsi="Consolas" w:cs="Times New Roman"/>
+          <w:color w:val="9CDCFE"/>
+          <w:kern w:val="0"/>
+          <w:sz w:val="21"/>
+          <w:szCs w:val="21"/>
+          <w:lang w:eastAsia="es-ES"/>
+          <w14:ligatures w14:val="none"/>
+        </w:rPr>
+        <w:t>unpadder</w:t>
+      </w:r>
+      <w:r>
+        <w:rPr>
+          <w:rFonts w:ascii="Consolas" w:eastAsia="Times New Roman" w:hAnsi="Consolas" w:cs="Times New Roman"/>
+          <w:color w:val="CCCCCC"/>
+          <w:kern w:val="0"/>
+          <w:sz w:val="21"/>
+          <w:szCs w:val="21"/>
+          <w:lang w:eastAsia="es-ES"/>
+          <w14:ligatures w14:val="none"/>
+        </w:rPr>
+        <w:t>.</w:t>
+      </w:r>
+      <w:r>
+        <w:rPr>
+          <w:rFonts w:ascii="Consolas" w:eastAsia="Times New Roman" w:hAnsi="Consolas" w:cs="Times New Roman"/>
+          <w:color w:val="DCDCAA"/>
+          <w:kern w:val="0"/>
+          <w:sz w:val="21"/>
+          <w:szCs w:val="21"/>
+          <w:lang w:eastAsia="es-ES"/>
+          <w14:ligatures w14:val="none"/>
+        </w:rPr>
+        <w:t>update</w:t>
+      </w:r>
+      <w:r>
+        <w:rPr>
+          <w:rFonts w:ascii="Consolas" w:eastAsia="Times New Roman" w:hAnsi="Consolas" w:cs="Times New Roman"/>
+          <w:color w:val="CCCCCC"/>
+          <w:kern w:val="0"/>
+          <w:sz w:val="21"/>
+          <w:szCs w:val="21"/>
+          <w:lang w:eastAsia="es-ES"/>
+          <w14:ligatures w14:val="none"/>
+        </w:rPr>
+        <w:t>(</w:t>
+      </w:r>
+      <w:r>
+        <w:rPr>
+          <w:rFonts w:ascii="Consolas" w:eastAsia="Times New Roman" w:hAnsi="Consolas" w:cs="Times New Roman"/>
+          <w:color w:val="9CDCFE"/>
+          <w:kern w:val="0"/>
+          <w:sz w:val="21"/>
+          <w:szCs w:val="21"/>
+          <w:lang w:eastAsia="es-ES"/>
+          <w14:ligatures w14:val="none"/>
+        </w:rPr>
+        <w:t>plaintext_block</w:t>
+      </w:r>
+      <w:r>
+        <w:rPr>
+          <w:rFonts w:ascii="Consolas" w:eastAsia="Times New Roman" w:hAnsi="Consolas" w:cs="Times New Roman"/>
+          <w:color w:val="CCCCCC"/>
+          <w:kern w:val="0"/>
+          <w:sz w:val="21"/>
+          <w:szCs w:val="21"/>
+          <w:lang w:eastAsia="es-ES"/>
+          <w14:ligatures w14:val="none"/>
+        </w:rPr>
+        <w:t xml:space="preserve">) </w:t>
+      </w:r>
+      <w:r>
+        <w:rPr>
+          <w:rFonts w:ascii="Consolas" w:eastAsia="Times New Roman" w:hAnsi="Consolas" w:cs="Times New Roman"/>
+          <w:color w:val="D4D4D4"/>
+          <w:kern w:val="0"/>
+          <w:sz w:val="21"/>
+          <w:szCs w:val="21"/>
+          <w:lang w:eastAsia="es-ES"/>
+          <w14:ligatures w14:val="none"/>
+        </w:rPr>
+        <w:t>+</w:t>
+      </w:r>
+      <w:r>
+        <w:rPr>
+          <w:rFonts w:ascii="Consolas" w:eastAsia="Times New Roman" w:hAnsi="Consolas" w:cs="Times New Roman"/>
+          <w:color w:val="CCCCCC"/>
+          <w:kern w:val="0"/>
+          <w:sz w:val="21"/>
+          <w:szCs w:val="21"/>
+          <w:lang w:eastAsia="es-ES"/>
+          <w14:ligatures w14:val="none"/>
+        </w:rPr>
+        <w:t xml:space="preserve"> </w:t>
+      </w:r>
+      <w:r>
+        <w:rPr>
+          <w:rFonts w:ascii="Consolas" w:eastAsia="Times New Roman" w:hAnsi="Consolas" w:cs="Times New Roman"/>
+          <w:color w:val="9CDCFE"/>
+          <w:kern w:val="0"/>
+          <w:sz w:val="21"/>
+          <w:szCs w:val="21"/>
+          <w:lang w:eastAsia="es-ES"/>
+          <w14:ligatures w14:val="none"/>
+        </w:rPr>
+        <w:t>unpadder</w:t>
+      </w:r>
+      <w:r>
+        <w:rPr>
+          <w:rFonts w:ascii="Consolas" w:eastAsia="Times New Roman" w:hAnsi="Consolas" w:cs="Times New Roman"/>
+          <w:color w:val="CCCCCC"/>
+          <w:kern w:val="0"/>
+          <w:sz w:val="21"/>
+          <w:szCs w:val="21"/>
+          <w:lang w:eastAsia="es-ES"/>
+          <w14:ligatures w14:val="none"/>
+        </w:rPr>
+        <w:t>.</w:t>
+      </w:r>
+      <w:r>
+        <w:rPr>
+          <w:rFonts w:ascii="Consolas" w:eastAsia="Times New Roman" w:hAnsi="Consolas" w:cs="Times New Roman"/>
+          <w:color w:val="DCDCAA"/>
+          <w:kern w:val="0"/>
+          <w:sz w:val="21"/>
+          <w:szCs w:val="21"/>
+          <w:lang w:eastAsia="es-ES"/>
+          <w14:ligatures w14:val="none"/>
+        </w:rPr>
+        <w:t>finalize</w:t>
+      </w:r>
+      <w:r>
+        <w:rPr>
+          <w:rFonts w:ascii="Consolas" w:eastAsia="Times New Roman" w:hAnsi="Consolas" w:cs="Times New Roman"/>
+          <w:color w:val="CCCCCC"/>
+          <w:kern w:val="0"/>
+          <w:sz w:val="21"/>
+          <w:szCs w:val="21"/>
+          <w:lang w:eastAsia="es-ES"/>
+          <w14:ligatures w14:val="none"/>
+        </w:rPr>
+        <w:t>()</w:t>
+      </w:r>
     </w:p>
-    <w:p/>
     <w:sectPr>
       <w:pgSz w:w="11906" w:h="16838"/>
       <w:pgMar w:top="1417" w:right="1701" w:bottom="1417" w:left="1701" w:header="708" w:footer="708" w:gutter="0"/>
@@ -428,10 +611,6 @@
   <w:style w:type="paragraph" w:default="1" w:styleId="Normal">
     <w:name w:val="Normal"/>
     <w:qFormat/>
-    <w:rsid w:val="0071117E"/>
-    <w:pPr>
-      <w:spacing w:line="256" w:lineRule="auto"/>
-    </w:pPr>
   </w:style>
   <w:style w:type="character" w:default="1" w:styleId="Fuentedeprrafopredeter">
     <w:name w:val="Default Paragraph Font"/>

</xml_diff>